<commit_message>
report updates add all data p3
</commit_message>
<xml_diff>
--- a/Report.docx
+++ b/Report.docx
@@ -82,7 +82,35 @@
         <w:rPr>
           <w:lang w:val="en-US"/>
         </w:rPr>
-        <w:t xml:space="preserve">. In the data sheet nexus 6 we were given 8 different colours, for this specific calculation we only took into consideration the colour red, blue and green. The first step we took was to </w:t>
+        <w:t xml:space="preserve">. In the data sheet nexus 6 we were given 8 different </w:t>
+      </w:r>
+      <w:proofErr w:type="spellStart"/>
+      <w:r>
+        <w:rPr>
+          <w:lang w:val="en-US"/>
+        </w:rPr>
+        <w:t>colours</w:t>
+      </w:r>
+      <w:proofErr w:type="spellEnd"/>
+      <w:r>
+        <w:rPr>
+          <w:lang w:val="en-US"/>
+        </w:rPr>
+        <w:t xml:space="preserve">, for this specific calculation we only took into consideration the </w:t>
+      </w:r>
+      <w:proofErr w:type="spellStart"/>
+      <w:r>
+        <w:rPr>
+          <w:lang w:val="en-US"/>
+        </w:rPr>
+        <w:t>colour</w:t>
+      </w:r>
+      <w:proofErr w:type="spellEnd"/>
+      <w:r>
+        <w:rPr>
+          <w:lang w:val="en-US"/>
+        </w:rPr>
+        <w:t xml:space="preserve"> red, blue and green. The first step we took was to </w:t>
       </w:r>
       <w:r>
         <w:rPr>
@@ -100,19 +128,131 @@
         <w:rPr>
           <w:lang w:val="en-US"/>
         </w:rPr>
-        <w:t xml:space="preserve"> in (nA)</w:t>
-      </w:r>
-      <w:r>
-        <w:rPr>
-          <w:lang w:val="en-US"/>
-        </w:rPr>
-        <w:t xml:space="preserve">. This was done by averaging the column charged_used_accumulated of each respective colour and for each specify sample size ranging from 10, 100, 1000 and the full sample duration of the experiment. For red and blue this was 7208 samples and for green was 7207 samples. We then subtracted the average charge consumption with the average charge consumption of the colour black. This was done similar to the colours red, blue and green.  We then </w:t>
-      </w:r>
-      <w:r>
-        <w:rPr>
-          <w:lang w:val="en-US"/>
-        </w:rPr>
-        <w:t xml:space="preserve">calculated the time duration of the experiment for each sample size of each colour. We then divided the time duration by </w:t>
+        <w:t xml:space="preserve"> in (</w:t>
+      </w:r>
+      <w:proofErr w:type="spellStart"/>
+      <w:r>
+        <w:rPr>
+          <w:lang w:val="en-US"/>
+        </w:rPr>
+        <w:t>nA</w:t>
+      </w:r>
+      <w:proofErr w:type="spellEnd"/>
+      <w:r>
+        <w:rPr>
+          <w:lang w:val="en-US"/>
+        </w:rPr>
+        <w:t>)</w:t>
+      </w:r>
+      <w:r>
+        <w:rPr>
+          <w:lang w:val="en-US"/>
+        </w:rPr>
+        <w:t xml:space="preserve">. This was done by averaging the column </w:t>
+      </w:r>
+      <w:proofErr w:type="spellStart"/>
+      <w:r>
+        <w:rPr>
+          <w:lang w:val="en-US"/>
+        </w:rPr>
+        <w:t>charged_used_accumulated</w:t>
+      </w:r>
+      <w:proofErr w:type="spellEnd"/>
+      <w:r>
+        <w:rPr>
+          <w:lang w:val="en-US"/>
+        </w:rPr>
+        <w:t xml:space="preserve"> of each respective </w:t>
+      </w:r>
+      <w:proofErr w:type="spellStart"/>
+      <w:r>
+        <w:rPr>
+          <w:lang w:val="en-US"/>
+        </w:rPr>
+        <w:t>colour</w:t>
+      </w:r>
+      <w:proofErr w:type="spellEnd"/>
+      <w:r>
+        <w:rPr>
+          <w:lang w:val="en-US"/>
+        </w:rPr>
+        <w:t xml:space="preserve"> and for each </w:t>
+      </w:r>
+      <w:proofErr w:type="gramStart"/>
+      <w:r>
+        <w:rPr>
+          <w:lang w:val="en-US"/>
+        </w:rPr>
+        <w:t>specify</w:t>
+      </w:r>
+      <w:proofErr w:type="gramEnd"/>
+      <w:r>
+        <w:rPr>
+          <w:lang w:val="en-US"/>
+        </w:rPr>
+        <w:t xml:space="preserve"> sample size ranging from 10, 100, 1000 and the full sample duration of the experiment. For red and blue this was 7208 samples and for green was 7207 samples. We then subtracted the average charge consumption with the average charge consumption of the </w:t>
+      </w:r>
+      <w:proofErr w:type="spellStart"/>
+      <w:r>
+        <w:rPr>
+          <w:lang w:val="en-US"/>
+        </w:rPr>
+        <w:t>colour</w:t>
+      </w:r>
+      <w:proofErr w:type="spellEnd"/>
+      <w:r>
+        <w:rPr>
+          <w:lang w:val="en-US"/>
+        </w:rPr>
+        <w:t xml:space="preserve"> black. This was done </w:t>
+      </w:r>
+      <w:proofErr w:type="gramStart"/>
+      <w:r>
+        <w:rPr>
+          <w:lang w:val="en-US"/>
+        </w:rPr>
+        <w:t>similar to</w:t>
+      </w:r>
+      <w:proofErr w:type="gramEnd"/>
+      <w:r>
+        <w:rPr>
+          <w:lang w:val="en-US"/>
+        </w:rPr>
+        <w:t xml:space="preserve"> the </w:t>
+      </w:r>
+      <w:proofErr w:type="spellStart"/>
+      <w:r>
+        <w:rPr>
+          <w:lang w:val="en-US"/>
+        </w:rPr>
+        <w:t>colours</w:t>
+      </w:r>
+      <w:proofErr w:type="spellEnd"/>
+      <w:r>
+        <w:rPr>
+          <w:lang w:val="en-US"/>
+        </w:rPr>
+        <w:t xml:space="preserve"> red, blue and green.  We then </w:t>
+      </w:r>
+      <w:r>
+        <w:rPr>
+          <w:lang w:val="en-US"/>
+        </w:rPr>
+        <w:t xml:space="preserve">calculated the time duration of the experiment for each sample size of each </w:t>
+      </w:r>
+      <w:proofErr w:type="spellStart"/>
+      <w:r>
+        <w:rPr>
+          <w:lang w:val="en-US"/>
+        </w:rPr>
+        <w:t>colour</w:t>
+      </w:r>
+      <w:proofErr w:type="spellEnd"/>
+      <w:r>
+        <w:rPr>
+          <w:lang w:val="en-US"/>
+        </w:rPr>
+        <w:t xml:space="preserve">. We then divided the time duration by </w:t>
       </w:r>
       <w:r>
         <w:rPr>
@@ -124,7 +264,35 @@
         <w:rPr>
           <w:lang w:val="en-US"/>
         </w:rPr>
-        <w:t xml:space="preserve"> to change the duration from ms to hours</w:t>
+        <w:t xml:space="preserve"> to change the duration from </w:t>
+      </w:r>
+      <w:proofErr w:type="spellStart"/>
+      <w:r>
+        <w:rPr>
+          <w:lang w:val="en-US"/>
+        </w:rPr>
+        <w:t>ms</w:t>
+      </w:r>
+      <w:proofErr w:type="spellEnd"/>
+      <w:r>
+        <w:rPr>
+          <w:lang w:val="en-US"/>
+        </w:rPr>
+        <w:t xml:space="preserve"> </w:t>
+      </w:r>
+      <w:proofErr w:type="spellStart"/>
+      <w:r>
+        <w:rPr>
+          <w:lang w:val="en-US"/>
+        </w:rPr>
+        <w:t>to</w:t>
+      </w:r>
+      <w:proofErr w:type="spellEnd"/>
+      <w:r>
+        <w:rPr>
+          <w:lang w:val="en-US"/>
+        </w:rPr>
+        <w:t xml:space="preserve"> hours</w:t>
       </w:r>
       <w:r>
         <w:rPr>
@@ -148,13 +316,41 @@
         <w:rPr>
           <w:lang w:val="en-US"/>
         </w:rPr>
-        <w:t xml:space="preserve"> all </w:t>
-      </w:r>
-      <w:r>
-        <w:rPr>
-          <w:lang w:val="en-US"/>
-        </w:rPr>
-        <w:t xml:space="preserve">average charge consumption of each respective colour </w:t>
+        <w:t xml:space="preserve"> </w:t>
+      </w:r>
+      <w:proofErr w:type="gramStart"/>
+      <w:r>
+        <w:rPr>
+          <w:lang w:val="en-US"/>
+        </w:rPr>
+        <w:t xml:space="preserve">all </w:t>
+      </w:r>
+      <w:r>
+        <w:rPr>
+          <w:lang w:val="en-US"/>
+        </w:rPr>
+        <w:t>average</w:t>
+      </w:r>
+      <w:proofErr w:type="gramEnd"/>
+      <w:r>
+        <w:rPr>
+          <w:lang w:val="en-US"/>
+        </w:rPr>
+        <w:t xml:space="preserve"> charge consumption of each respective </w:t>
+      </w:r>
+      <w:proofErr w:type="spellStart"/>
+      <w:r>
+        <w:rPr>
+          <w:lang w:val="en-US"/>
+        </w:rPr>
+        <w:t>colour</w:t>
+      </w:r>
+      <w:proofErr w:type="spellEnd"/>
+      <w:r>
+        <w:rPr>
+          <w:lang w:val="en-US"/>
+        </w:rPr>
+        <w:t xml:space="preserve"> </w:t>
       </w:r>
       <w:r>
         <w:rPr>
@@ -226,7 +422,21 @@
         <w:rPr>
           <w:lang w:val="en-US"/>
         </w:rPr>
-        <w:t xml:space="preserve"> to obtained average charge used per hour(mAh)</w:t>
+        <w:t xml:space="preserve"> to obtained average charge used per hour(</w:t>
+      </w:r>
+      <w:proofErr w:type="spellStart"/>
+      <w:r>
+        <w:rPr>
+          <w:lang w:val="en-US"/>
+        </w:rPr>
+        <w:t>mAh</w:t>
+      </w:r>
+      <w:proofErr w:type="spellEnd"/>
+      <w:r>
+        <w:rPr>
+          <w:lang w:val="en-US"/>
+        </w:rPr>
+        <w:t>)</w:t>
       </w:r>
       <w:r>
         <w:rPr>
@@ -371,8 +581,16 @@
         <w:rPr>
           <w:lang w:val="en-US"/>
         </w:rPr>
-        <w:t>The equation used will be</w:t>
-      </w:r>
+        <w:t xml:space="preserve">The equation used will </w:t>
+      </w:r>
+      <w:proofErr w:type="gramStart"/>
+      <w:r>
+        <w:rPr>
+          <w:lang w:val="en-US"/>
+        </w:rPr>
+        <w:t>be</w:t>
+      </w:r>
+      <w:proofErr w:type="gramEnd"/>
     </w:p>
     <w:p>
       <w:pPr>
@@ -544,7 +762,21 @@
         <w:rPr>
           <w:lang w:val="en-US"/>
         </w:rPr>
-        <w:t xml:space="preserve">We will then use this equation for all sample size steps of 10, 100, 1000 and 7208 for red and blue and 7207 for green. Fig 1 below is the results we obtained using this equation for each colours and sample sizes. </w:t>
+        <w:t xml:space="preserve">We will then use this equation for all sample size steps of 10, 100, 1000 and 7208 for red and blue and 7207 for green. Fig 1 below is the results we obtained using this equation for each </w:t>
+      </w:r>
+      <w:proofErr w:type="spellStart"/>
+      <w:r>
+        <w:rPr>
+          <w:lang w:val="en-US"/>
+        </w:rPr>
+        <w:t>colours</w:t>
+      </w:r>
+      <w:proofErr w:type="spellEnd"/>
+      <w:r>
+        <w:rPr>
+          <w:lang w:val="en-US"/>
+        </w:rPr>
+        <w:t xml:space="preserve"> and sample sizes. </w:t>
       </w:r>
     </w:p>
     <w:p>
@@ -669,8 +901,16 @@
                               <w:rPr>
                                 <w:lang w:val="en-US"/>
                               </w:rPr>
-                              <w:t>Fig 1. Table of results obtained</w:t>
+                              <w:t xml:space="preserve">Fig 1. Table of results </w:t>
                             </w:r>
+                            <w:proofErr w:type="gramStart"/>
+                            <w:r>
+                              <w:rPr>
+                                <w:lang w:val="en-US"/>
+                              </w:rPr>
+                              <w:t>obtained</w:t>
+                            </w:r>
+                            <w:proofErr w:type="gramEnd"/>
                           </w:p>
                         </w:txbxContent>
                       </wps:txbx>
@@ -709,8 +949,16 @@
                         <w:rPr>
                           <w:lang w:val="en-US"/>
                         </w:rPr>
-                        <w:t>Fig 1. Table of results obtained</w:t>
+                        <w:t xml:space="preserve">Fig 1. Table of results </w:t>
                       </w:r>
+                      <w:proofErr w:type="gramStart"/>
+                      <w:r>
+                        <w:rPr>
+                          <w:lang w:val="en-US"/>
+                        </w:rPr>
+                        <w:t>obtained</w:t>
+                      </w:r>
+                      <w:proofErr w:type="gramEnd"/>
                     </w:p>
                   </w:txbxContent>
                 </v:textbox>
@@ -896,7 +1144,21 @@
         <w:rPr>
           <w:lang w:val="en-US"/>
         </w:rPr>
-        <w:t xml:space="preserve">Looking at the graph that we plotted we can see that initially for the sample size of 10 the color green consumes more </w:t>
+        <w:t xml:space="preserve">Looking at the graph that we plotted we can see that initially for the sample size of 10 </w:t>
+      </w:r>
+      <w:proofErr w:type="gramStart"/>
+      <w:r>
+        <w:rPr>
+          <w:lang w:val="en-US"/>
+        </w:rPr>
+        <w:t>the color green</w:t>
+      </w:r>
+      <w:proofErr w:type="gramEnd"/>
+      <w:r>
+        <w:rPr>
+          <w:lang w:val="en-US"/>
+        </w:rPr>
+        <w:t xml:space="preserve"> consumes more </w:t>
       </w:r>
       <w:r>
         <w:rPr>
@@ -920,7 +1182,21 @@
         <w:rPr>
           <w:lang w:val="en-US"/>
         </w:rPr>
-        <w:t xml:space="preserve"> Green initially consumes more mA per hour than red but over time the amount of mA required to continue using green reduces signficanlty more than red, to the point that green towards the end of the experiment green only slightly uses more mA per hour than red. B</w:t>
+        <w:t xml:space="preserve"> Green initially consumes more mA per hour than red but over time the amount of mA required to continue using green reduces </w:t>
+      </w:r>
+      <w:proofErr w:type="spellStart"/>
+      <w:r>
+        <w:rPr>
+          <w:lang w:val="en-US"/>
+        </w:rPr>
+        <w:t>signficanlty</w:t>
+      </w:r>
+      <w:proofErr w:type="spellEnd"/>
+      <w:r>
+        <w:rPr>
+          <w:lang w:val="en-US"/>
+        </w:rPr>
+        <w:t xml:space="preserve"> more than red, to the point that green towards the end of the experiment green only slightly uses more mA per hour than red. B</w:t>
       </w:r>
       <w:r>
         <w:rPr>
@@ -952,18 +1228,14 @@
         </w:rPr>
         <w:t xml:space="preserve">see that the </w:t>
       </w:r>
-      <w:r>
-        <w:rPr>
-          <w:lang w:val="en-US"/>
-        </w:rPr>
-        <w:t xml:space="preserve">colour </w:t>
-      </w:r>
-      <w:r>
-        <w:rPr>
-          <w:lang w:val="en-US"/>
-        </w:rPr>
-        <w:t>blue starts to consume significantly more mA per hour when compared to the colour red and green.</w:t>
-      </w:r>
+      <w:proofErr w:type="spellStart"/>
+      <w:r>
+        <w:rPr>
+          <w:lang w:val="en-US"/>
+        </w:rPr>
+        <w:t>colour</w:t>
+      </w:r>
+      <w:proofErr w:type="spellEnd"/>
       <w:r>
         <w:rPr>
           <w:lang w:val="en-US"/>
@@ -974,14 +1246,48 @@
         <w:rPr>
           <w:lang w:val="en-US"/>
         </w:rPr>
+        <w:t xml:space="preserve">blue starts to consume significantly more mA per hour when compared to the </w:t>
+      </w:r>
+      <w:proofErr w:type="spellStart"/>
+      <w:r>
+        <w:rPr>
+          <w:lang w:val="en-US"/>
+        </w:rPr>
+        <w:t>colour</w:t>
+      </w:r>
+      <w:proofErr w:type="spellEnd"/>
+      <w:r>
+        <w:rPr>
+          <w:lang w:val="en-US"/>
+        </w:rPr>
+        <w:t xml:space="preserve"> red and green.</w:t>
+      </w:r>
+      <w:r>
+        <w:rPr>
+          <w:lang w:val="en-US"/>
+        </w:rPr>
+        <w:t xml:space="preserve"> </w:t>
+      </w:r>
+      <w:r>
+        <w:rPr>
+          <w:lang w:val="en-US"/>
+        </w:rPr>
         <w:t>Th</w:t>
       </w:r>
       <w:r>
         <w:rPr>
           <w:lang w:val="en-US"/>
         </w:rPr>
-        <w:t>e reason for the phenemon</w:t>
-      </w:r>
+        <w:t xml:space="preserve">e reason for the </w:t>
+      </w:r>
+      <w:proofErr w:type="spellStart"/>
+      <w:r>
+        <w:rPr>
+          <w:lang w:val="en-US"/>
+        </w:rPr>
+        <w:t>phenemon</w:t>
+      </w:r>
+      <w:proofErr w:type="spellEnd"/>
       <w:r>
         <w:rPr>
           <w:lang w:val="en-US"/>
@@ -1016,8 +1322,16 @@
         <w:rPr>
           <w:lang w:val="en-US"/>
         </w:rPr>
-        <w:t xml:space="preserve"> require to use</w:t>
-      </w:r>
+        <w:t xml:space="preserve"> require </w:t>
+      </w:r>
+      <w:proofErr w:type="gramStart"/>
+      <w:r>
+        <w:rPr>
+          <w:lang w:val="en-US"/>
+        </w:rPr>
+        <w:t>to use</w:t>
+      </w:r>
+      <w:proofErr w:type="gramEnd"/>
       <w:r>
         <w:rPr>
           <w:lang w:val="en-US"/>
@@ -1050,12 +1364,14 @@
         </w:rPr>
         <w:t>The “</w:t>
       </w:r>
+      <w:proofErr w:type="spellStart"/>
       <w:r>
         <w:rPr>
           <w:lang w:val="en-US"/>
         </w:rPr>
         <w:t>calculateChargeConsumptionPerPixel</w:t>
       </w:r>
+      <w:proofErr w:type="spellEnd"/>
       <w:r>
         <w:rPr>
           <w:lang w:val="en-US"/>
@@ -1121,7 +1437,49 @@
           <w:lang w:val="en-US"/>
         </w:rPr>
         <w:lastRenderedPageBreak/>
-        <w:t>The function takes in a path string, this points to the location of the file to be calculated, firstly the input string is converted into a “File” and then imageIO.read is used to read this file into a BufferedImage object. The width and height is taken from this image, then used in a nested for loop to gather pixel data for each pixel.</w:t>
+        <w:t xml:space="preserve">The function takes in a path string, this points to the location of the file to be calculated, firstly the input string is converted into a “File” and then </w:t>
+      </w:r>
+      <w:proofErr w:type="spellStart"/>
+      <w:r>
+        <w:rPr>
+          <w:lang w:val="en-US"/>
+        </w:rPr>
+        <w:t>imageIO.read</w:t>
+      </w:r>
+      <w:proofErr w:type="spellEnd"/>
+      <w:r>
+        <w:rPr>
+          <w:lang w:val="en-US"/>
+        </w:rPr>
+        <w:t xml:space="preserve"> is used to read this file into a </w:t>
+      </w:r>
+      <w:proofErr w:type="spellStart"/>
+      <w:r>
+        <w:rPr>
+          <w:lang w:val="en-US"/>
+        </w:rPr>
+        <w:t>BufferedImage</w:t>
+      </w:r>
+      <w:proofErr w:type="spellEnd"/>
+      <w:r>
+        <w:rPr>
+          <w:lang w:val="en-US"/>
+        </w:rPr>
+        <w:t xml:space="preserve"> object. The width and height </w:t>
+      </w:r>
+      <w:proofErr w:type="gramStart"/>
+      <w:r>
+        <w:rPr>
+          <w:lang w:val="en-US"/>
+        </w:rPr>
+        <w:t>is</w:t>
+      </w:r>
+      <w:proofErr w:type="gramEnd"/>
+      <w:r>
+        <w:rPr>
+          <w:lang w:val="en-US"/>
+        </w:rPr>
+        <w:t xml:space="preserve"> taken from this image, then used in a nested for loop to gather pixel data for each pixel.</w:t>
       </w:r>
     </w:p>
     <w:p>
@@ -1200,7 +1558,51 @@
         <w:rPr>
           <w:lang w:val="en-US"/>
         </w:rPr>
-        <w:t>twise operations and the image.getRGB function, these values are carried through and used in our custom calculatePixelmAh, and accumulated into the totalpower variable, which is then returned from the function.</w:t>
+        <w:t xml:space="preserve">twise operations and the </w:t>
+      </w:r>
+      <w:proofErr w:type="spellStart"/>
+      <w:proofErr w:type="gramStart"/>
+      <w:r>
+        <w:rPr>
+          <w:lang w:val="en-US"/>
+        </w:rPr>
+        <w:t>image.getRGB</w:t>
+      </w:r>
+      <w:proofErr w:type="spellEnd"/>
+      <w:proofErr w:type="gramEnd"/>
+      <w:r>
+        <w:rPr>
+          <w:lang w:val="en-US"/>
+        </w:rPr>
+        <w:t xml:space="preserve"> function, these values are carried through and used in our custom </w:t>
+      </w:r>
+      <w:proofErr w:type="spellStart"/>
+      <w:r>
+        <w:rPr>
+          <w:lang w:val="en-US"/>
+        </w:rPr>
+        <w:t>calculatePixelmAh</w:t>
+      </w:r>
+      <w:proofErr w:type="spellEnd"/>
+      <w:r>
+        <w:rPr>
+          <w:lang w:val="en-US"/>
+        </w:rPr>
+        <w:t xml:space="preserve">, and accumulated into the </w:t>
+      </w:r>
+      <w:proofErr w:type="spellStart"/>
+      <w:r>
+        <w:rPr>
+          <w:lang w:val="en-US"/>
+        </w:rPr>
+        <w:t>totalpower</w:t>
+      </w:r>
+      <w:proofErr w:type="spellEnd"/>
+      <w:r>
+        <w:rPr>
+          <w:lang w:val="en-US"/>
+        </w:rPr>
+        <w:t xml:space="preserve"> variable, which is then returned from the function.</w:t>
       </w:r>
     </w:p>
     <w:p>
@@ -1273,50 +1675,169 @@
         <w:rPr>
           <w:lang w:val="en-US"/>
         </w:rPr>
-        <w:t>The calculatePixelmAh function takes the R G B values and uses the function from part 2 question 1 to give a power per pixel.</w:t>
-      </w:r>
-    </w:p>
-    <w:p>
-      <w:pPr>
-        <w:rPr>
-          <w:lang w:val="en-US"/>
-        </w:rPr>
-      </w:pPr>
-    </w:p>
-    <w:p>
-      <w:pPr>
-        <w:rPr>
-          <w:lang w:val="en-US"/>
-        </w:rPr>
-      </w:pPr>
-      <w:r>
-        <w:rPr>
-          <w:lang w:val="en-US"/>
-        </w:rPr>
+        <w:t xml:space="preserve">The </w:t>
+      </w:r>
+      <w:proofErr w:type="spellStart"/>
+      <w:r>
+        <w:rPr>
+          <w:lang w:val="en-US"/>
+        </w:rPr>
+        <w:t>calculatePixelmAh</w:t>
+      </w:r>
+      <w:proofErr w:type="spellEnd"/>
+      <w:r>
+        <w:rPr>
+          <w:lang w:val="en-US"/>
+        </w:rPr>
+        <w:t xml:space="preserve"> function takes the R G B values and uses the function from part 2 question 1 to give a power per pixel.</w:t>
+      </w:r>
+    </w:p>
+    <w:p>
+      <w:pPr>
+        <w:rPr>
+          <w:lang w:val="en-US"/>
+        </w:rPr>
+      </w:pPr>
+    </w:p>
+    <w:p>
+      <w:pPr>
+        <w:rPr>
+          <w:lang w:val="en-US"/>
+        </w:rPr>
+      </w:pPr>
+    </w:p>
+    <w:p>
+      <w:pPr>
+        <w:rPr>
+          <w:lang w:val="en-US"/>
+        </w:rPr>
+      </w:pPr>
+    </w:p>
+    <w:p>
+      <w:pPr>
+        <w:rPr>
+          <w:lang w:val="en-US"/>
+        </w:rPr>
+      </w:pPr>
+    </w:p>
+    <w:p>
+      <w:pPr>
+        <w:rPr>
+          <w:lang w:val="en-US"/>
+        </w:rPr>
+      </w:pPr>
+    </w:p>
+    <w:p>
+      <w:pPr>
+        <w:rPr>
+          <w:lang w:val="en-US"/>
+        </w:rPr>
+      </w:pPr>
+    </w:p>
+    <w:p>
+      <w:pPr>
+        <w:rPr>
+          <w:lang w:val="en-US"/>
+        </w:rPr>
+      </w:pPr>
+    </w:p>
+    <w:p>
+      <w:pPr>
+        <w:rPr>
+          <w:lang w:val="en-US"/>
+        </w:rPr>
+      </w:pPr>
+    </w:p>
+    <w:p>
+      <w:pPr>
+        <w:rPr>
+          <w:lang w:val="en-US"/>
+        </w:rPr>
+      </w:pPr>
+    </w:p>
+    <w:p>
+      <w:pPr>
+        <w:rPr>
+          <w:lang w:val="en-US"/>
+        </w:rPr>
+      </w:pPr>
+    </w:p>
+    <w:p>
+      <w:pPr>
+        <w:rPr>
+          <w:lang w:val="en-US"/>
+        </w:rPr>
+      </w:pPr>
+    </w:p>
+    <w:p>
+      <w:pPr>
+        <w:rPr>
+          <w:lang w:val="en-US"/>
+        </w:rPr>
+      </w:pPr>
+    </w:p>
+    <w:p>
+      <w:pPr>
+        <w:rPr>
+          <w:lang w:val="en-US"/>
+        </w:rPr>
+      </w:pPr>
+    </w:p>
+    <w:p>
+      <w:pPr>
+        <w:rPr>
+          <w:lang w:val="en-US"/>
+        </w:rPr>
+      </w:pPr>
+    </w:p>
+    <w:p>
+      <w:pPr>
+        <w:rPr>
+          <w:lang w:val="en-US"/>
+        </w:rPr>
+      </w:pPr>
+    </w:p>
+    <w:p>
+      <w:pPr>
+        <w:rPr>
+          <w:lang w:val="en-US"/>
+        </w:rPr>
+      </w:pPr>
+    </w:p>
+    <w:p>
+      <w:pPr>
+        <w:rPr>
+          <w:b/>
+          <w:bCs/>
+          <w:sz w:val="28"/>
+          <w:szCs w:val="28"/>
+          <w:lang w:val="en-US"/>
+        </w:rPr>
+      </w:pPr>
+      <w:r>
+        <w:rPr>
+          <w:b/>
+          <w:bCs/>
+          <w:sz w:val="28"/>
+          <w:szCs w:val="28"/>
+          <w:lang w:val="en-US"/>
+        </w:rPr>
+        <w:lastRenderedPageBreak/>
         <w:t>Part3:</w:t>
       </w:r>
     </w:p>
     <w:p>
       <w:pPr>
         <w:rPr>
-          <w:lang w:val="en-US"/>
-        </w:rPr>
-      </w:pPr>
-      <w:r>
-        <w:rPr>
-          <w:lang w:val="en-US"/>
-        </w:rPr>
-        <w:t>Brief explanation of algorithms</w:t>
-      </w:r>
-    </w:p>
-    <w:p>
-      <w:pPr>
-        <w:rPr>
-          <w:lang w:val="en-US"/>
-        </w:rPr>
-      </w:pPr>
-      <w:r>
-        <w:rPr>
+          <w:b/>
+          <w:bCs/>
+          <w:lang w:val="en-US"/>
+        </w:rPr>
+      </w:pPr>
+      <w:r>
+        <w:rPr>
+          <w:b/>
+          <w:bCs/>
           <w:lang w:val="en-US"/>
         </w:rPr>
         <w:t>Random seeding</w:t>
@@ -1332,17 +1853,35 @@
         <w:rPr>
           <w:lang w:val="en-US"/>
         </w:rPr>
-        <w:t>As it sounds, in random seeding we pick random numbers for each of the RGB values, and if the output is valid we check for power consumption, picking the best power consumption of the sample size.</w:t>
-      </w:r>
-    </w:p>
-    <w:p>
-      <w:pPr>
-        <w:rPr>
-          <w:lang w:val="en-US"/>
-        </w:rPr>
-      </w:pPr>
-      <w:r>
-        <w:rPr>
+        <w:t xml:space="preserve">As it sounds, in random seeding we pick random numbers for each of the RGB values, and if the output is </w:t>
+      </w:r>
+      <w:proofErr w:type="gramStart"/>
+      <w:r>
+        <w:rPr>
+          <w:lang w:val="en-US"/>
+        </w:rPr>
+        <w:t>valid</w:t>
+      </w:r>
+      <w:proofErr w:type="gramEnd"/>
+      <w:r>
+        <w:rPr>
+          <w:lang w:val="en-US"/>
+        </w:rPr>
+        <w:t xml:space="preserve"> we check for power consumption, picking the best power consumption of the sample size.</w:t>
+      </w:r>
+    </w:p>
+    <w:p>
+      <w:pPr>
+        <w:rPr>
+          <w:b/>
+          <w:bCs/>
+          <w:lang w:val="en-US"/>
+        </w:rPr>
+      </w:pPr>
+      <w:r>
+        <w:rPr>
+          <w:b/>
+          <w:bCs/>
           <w:lang w:val="en-US"/>
         </w:rPr>
         <w:t>Hill climbing</w:t>
@@ -1358,17 +1897,35 @@
         <w:rPr>
           <w:lang w:val="en-US"/>
         </w:rPr>
-        <w:t>In hill climbing we generate “neighboring” solutions to the original. In this case we used +/- 50 on each of the rgb values, for a total of 6 neighbors. Then we select the best consumption from among the neighbors and repeat.</w:t>
-      </w:r>
-    </w:p>
-    <w:p>
-      <w:pPr>
-        <w:rPr>
-          <w:lang w:val="en-US"/>
-        </w:rPr>
-      </w:pPr>
-      <w:r>
-        <w:rPr>
+        <w:t xml:space="preserve">In hill climbing we generate “neighboring” solutions to the original. In this case we used +/- 50 on each of the </w:t>
+      </w:r>
+      <w:proofErr w:type="spellStart"/>
+      <w:r>
+        <w:rPr>
+          <w:lang w:val="en-US"/>
+        </w:rPr>
+        <w:t>rgb</w:t>
+      </w:r>
+      <w:proofErr w:type="spellEnd"/>
+      <w:r>
+        <w:rPr>
+          <w:lang w:val="en-US"/>
+        </w:rPr>
+        <w:t xml:space="preserve"> values, for a total of 6 neighbors. Then we select the best consumption from among the neighbors and repeat.</w:t>
+      </w:r>
+    </w:p>
+    <w:p>
+      <w:pPr>
+        <w:rPr>
+          <w:b/>
+          <w:bCs/>
+          <w:lang w:val="en-US"/>
+        </w:rPr>
+      </w:pPr>
+      <w:r>
+        <w:rPr>
+          <w:b/>
+          <w:bCs/>
           <w:lang w:val="en-US"/>
         </w:rPr>
         <w:t>Genetic</w:t>
@@ -1384,80 +1941,123 @@
         <w:rPr>
           <w:lang w:val="en-US"/>
         </w:rPr>
-        <w:t>In the genetic algorithm we generate an original “population”, this was done using 5 randomly generated colour schemes, from these, each pair generates “offspring”, which was an average of each of the values in its scheme, from these the best performing 5 are taken and the process is repeated.</w:t>
-      </w:r>
-    </w:p>
-    <w:p>
-      <w:pPr>
-        <w:rPr>
-          <w:lang w:val="en-US"/>
-        </w:rPr>
-      </w:pPr>
-    </w:p>
-    <w:p>
-      <w:pPr>
-        <w:rPr>
-          <w:lang w:val="en-US"/>
-        </w:rPr>
-      </w:pPr>
-    </w:p>
-    <w:p>
-      <w:pPr>
-        <w:rPr>
-          <w:lang w:val="en-US"/>
-        </w:rPr>
-      </w:pPr>
-    </w:p>
-    <w:p>
-      <w:pPr>
-        <w:rPr>
-          <w:lang w:val="en-US"/>
-        </w:rPr>
-      </w:pPr>
-      <w:r>
-        <w:rPr>
-          <w:lang w:val="en-US"/>
-        </w:rPr>
-        <w:lastRenderedPageBreak/>
-        <w:t>Hill climber data:</w:t>
-      </w:r>
-      <w:r>
-        <w:rPr>
-          <w:lang w:val="en-US"/>
-        </w:rPr>
-        <w:br/>
-        <w:t>after ten runs: 10188.146</w:t>
-      </w:r>
-      <w:r>
-        <w:rPr>
-          <w:lang w:val="en-US"/>
-        </w:rPr>
-        <w:br/>
-        <w:t xml:space="preserve">array: </w:t>
-      </w:r>
-      <w:r>
-        <w:rPr>
-          <w:lang w:val="en-US"/>
-        </w:rPr>
-        <w:t>[25028, 21527, 17428, 13876, 11441, 9202, 6836, 5328, 5323, 5323]</w:t>
-      </w:r>
-      <w:r>
-        <w:rPr>
-          <w:lang w:val="en-US"/>
-        </w:rPr>
-        <w:br/>
-        <w:t xml:space="preserve">ss: </w:t>
-      </w:r>
+        <w:t xml:space="preserve">In the genetic algorithm we generate an original “population”, this was done using 5 randomly generated </w:t>
+      </w:r>
+      <w:proofErr w:type="spellStart"/>
+      <w:r>
+        <w:rPr>
+          <w:lang w:val="en-US"/>
+        </w:rPr>
+        <w:t>colour</w:t>
+      </w:r>
+      <w:proofErr w:type="spellEnd"/>
+      <w:r>
+        <w:rPr>
+          <w:lang w:val="en-US"/>
+        </w:rPr>
+        <w:t xml:space="preserve"> schemes, from these, each pair generates “offspring”, which was an average of each of the values in its scheme, from these the best performing 5 are taken and the process is repeated.</w:t>
+      </w:r>
+    </w:p>
+    <w:p>
+      <w:pPr>
+        <w:rPr>
+          <w:b/>
+          <w:bCs/>
+          <w:lang w:val="en-US"/>
+        </w:rPr>
+      </w:pPr>
+      <w:r>
+        <w:rPr>
+          <w:b/>
+          <w:bCs/>
+          <w:lang w:val="en-US"/>
+        </w:rPr>
+        <w:t>Random seeding data</w:t>
+      </w:r>
+    </w:p>
+    <w:p>
+      <w:pPr>
+        <w:rPr>
+          <w:b/>
+          <w:bCs/>
+          <w:lang w:val="en-US"/>
+        </w:rPr>
+      </w:pPr>
+      <w:r>
+        <w:rPr>
+          <w:b/>
+          <w:bCs/>
+          <w:lang w:val="en-US"/>
+        </w:rPr>
+        <w:t>10 runs</w:t>
+      </w:r>
+    </w:p>
+    <w:p>
+      <w:pPr>
+        <w:rPr>
+          <w:lang w:val="en-US"/>
+        </w:rPr>
+      </w:pPr>
+      <w:r>
+        <w:rPr>
+          <w:lang w:val="en-US"/>
+        </w:rPr>
+        <w:t>Change in best value</w:t>
+      </w:r>
+      <w:r>
+        <w:rPr>
+          <w:lang w:val="en-US"/>
+        </w:rPr>
+        <w:t xml:space="preserve">: </w:t>
+      </w:r>
+      <w:r>
+        <w:rPr>
+          <w:lang w:val="en-US"/>
+        </w:rPr>
+        <w:t>[24759, 24759, 24759, 24759, 14770, 14770, 14770, 14770, 14770, 14770]</w:t>
+      </w:r>
+    </w:p>
+    <w:p>
+      <w:pPr>
+        <w:rPr>
+          <w:lang w:val="en-US"/>
+        </w:rPr>
+      </w:pPr>
+      <w:r>
+        <w:rPr>
+          <w:lang w:val="en-US"/>
+        </w:rPr>
+        <w:t>Best value a</w:t>
+      </w:r>
+      <w:r>
+        <w:rPr>
+          <w:lang w:val="en-US"/>
+        </w:rPr>
+        <w:t xml:space="preserve">fter ten runs: </w:t>
+      </w:r>
+      <w:r>
+        <w:rPr>
+          <w:lang w:val="en-US"/>
+        </w:rPr>
+        <w:t>14770.255</w:t>
+      </w:r>
+    </w:p>
+    <w:p>
+      <w:pPr>
+        <w:rPr>
+          <w:lang w:val="en-US"/>
+        </w:rPr>
+      </w:pPr>
       <w:r>
         <w:rPr>
           <w:noProof/>
           <w:lang w:val="en-US"/>
         </w:rPr>
         <w:drawing>
-          <wp:inline distT="0" distB="0" distL="0" distR="0" wp14:anchorId="5F0DC971" wp14:editId="7620E333">
-            <wp:extent cx="5731510" cy="4058920"/>
-            <wp:effectExtent l="0" t="0" r="2540" b="0"/>
-            <wp:docPr id="777109505" name="Picture 1" descr="A red square with a black background&#10;&#10;Description automatically generated"/>
+          <wp:inline distT="0" distB="0" distL="0" distR="0" wp14:anchorId="4B7C274B" wp14:editId="3DC9DB47">
+            <wp:extent cx="3173270" cy="2345266"/>
+            <wp:effectExtent l="0" t="0" r="8255" b="0"/>
+            <wp:docPr id="61241206" name="Picture 4" descr="A screenshot of a computer&#10;&#10;Description automatically generated"/>
             <wp:cNvGraphicFramePr>
               <a:graphicFrameLocks xmlns:a="http://schemas.openxmlformats.org/drawingml/2006/main" noChangeAspect="1"/>
             </wp:cNvGraphicFramePr>
@@ -1465,7 +2065,7 @@
               <a:graphicData uri="http://schemas.openxmlformats.org/drawingml/2006/picture">
                 <pic:pic xmlns:pic="http://schemas.openxmlformats.org/drawingml/2006/picture">
                   <pic:nvPicPr>
-                    <pic:cNvPr id="777109505" name="Picture 1" descr="A red square with a black background&#10;&#10;Description automatically generated"/>
+                    <pic:cNvPr id="61241206" name="Picture 4" descr="A screenshot of a computer&#10;&#10;Description automatically generated"/>
                     <pic:cNvPicPr/>
                   </pic:nvPicPr>
                   <pic:blipFill>
@@ -1483,7 +2083,7 @@
                   <pic:spPr>
                     <a:xfrm>
                       <a:off x="0" y="0"/>
-                      <a:ext cx="5731510" cy="4058920"/>
+                      <a:ext cx="3191308" cy="2358597"/>
                     </a:xfrm>
                     <a:prstGeom prst="rect">
                       <a:avLst/>
@@ -1504,8 +2104,372 @@
       </w:pPr>
       <w:r>
         <w:rPr>
-          <w:lang w:val="en-US"/>
-        </w:rPr>
+          <w:b/>
+          <w:bCs/>
+          <w:lang w:val="en-US"/>
+        </w:rPr>
+        <w:t>100 runs</w:t>
+      </w:r>
+    </w:p>
+    <w:p>
+      <w:pPr>
+        <w:rPr>
+          <w:lang w:val="en-US"/>
+        </w:rPr>
+      </w:pPr>
+      <w:r>
+        <w:rPr>
+          <w:lang w:val="en-US"/>
+        </w:rPr>
+        <w:t>Change in best value</w:t>
+      </w:r>
+      <w:r>
+        <w:rPr>
+          <w:lang w:val="en-US"/>
+        </w:rPr>
+        <w:t xml:space="preserve">: </w:t>
+      </w:r>
+      <w:r>
+        <w:rPr>
+          <w:lang w:val="en-US"/>
+        </w:rPr>
+        <w:t>[</w:t>
+      </w:r>
+      <w:r>
+        <w:rPr>
+          <w:lang w:val="en-US"/>
+        </w:rPr>
+        <w:t>24863, 24863, 24863, 24863, 20902, 20902, 17963, 17963, 17963, 17963, 17963, 17963, 16543, 16543, 16543, 16543, 16543, 16543, 16543, 16543, 16543, 16543, 16543, 16543, 16543, 16543, 16543, 16543, 16543, 13094, 13094, 13094, 13094, 13094, 13094, 13094, 13094, 13094, 13094, 13094, 13094, 13094, 13094, 13094, 13094, 13094, 13094, 13094, 13094, 13094, 13094, 13094, 13094, 13094, 13094, 13094, 13094, 13094, 13094, 13094, 13094, 13094, 13094, 13094, 13094, 13094, 13094, 13094, 13094, 13094, 13094, 13094, 13094, 13094, 13094, 13094, 13094, 13094, 13094, 13094, 13094, 13094, 13094, 13094, 13094, 13094, 13094, 13094, 13094, 13094, 13094, 13094, 13094, 13094, 13094, 13094, 13094, 13094, 13094, 13094]</w:t>
+      </w:r>
+    </w:p>
+    <w:p>
+      <w:pPr>
+        <w:rPr>
+          <w:lang w:val="en-US"/>
+        </w:rPr>
+      </w:pPr>
+      <w:r>
+        <w:rPr>
+          <w:lang w:val="en-US"/>
+        </w:rPr>
+        <w:lastRenderedPageBreak/>
+        <w:t xml:space="preserve">Best value after </w:t>
+      </w:r>
+      <w:r>
+        <w:rPr>
+          <w:lang w:val="en-US"/>
+        </w:rPr>
+        <w:t>100</w:t>
+      </w:r>
+      <w:r>
+        <w:rPr>
+          <w:lang w:val="en-US"/>
+        </w:rPr>
+        <w:t xml:space="preserve"> runs: </w:t>
+      </w:r>
+      <w:r>
+        <w:rPr>
+          <w:lang w:val="en-US"/>
+        </w:rPr>
+        <w:t>13094.307</w:t>
+      </w:r>
+    </w:p>
+    <w:p>
+      <w:pPr>
+        <w:rPr>
+          <w:lang w:val="en-US"/>
+        </w:rPr>
+      </w:pPr>
+    </w:p>
+    <w:p>
+      <w:pPr>
+        <w:rPr>
+          <w:lang w:val="en-US"/>
+        </w:rPr>
+      </w:pPr>
+      <w:r>
+        <w:rPr>
+          <w:noProof/>
+          <w:lang w:val="en-US"/>
+        </w:rPr>
+        <w:drawing>
+          <wp:inline distT="0" distB="0" distL="0" distR="0" wp14:anchorId="360570BD" wp14:editId="492F59B4">
+            <wp:extent cx="3352986" cy="2235200"/>
+            <wp:effectExtent l="0" t="0" r="0" b="0"/>
+            <wp:docPr id="864176326" name="Picture 5" descr="A screenshot of a computer&#10;&#10;Description automatically generated"/>
+            <wp:cNvGraphicFramePr>
+              <a:graphicFrameLocks xmlns:a="http://schemas.openxmlformats.org/drawingml/2006/main" noChangeAspect="1"/>
+            </wp:cNvGraphicFramePr>
+            <a:graphic xmlns:a="http://schemas.openxmlformats.org/drawingml/2006/main">
+              <a:graphicData uri="http://schemas.openxmlformats.org/drawingml/2006/picture">
+                <pic:pic xmlns:pic="http://schemas.openxmlformats.org/drawingml/2006/picture">
+                  <pic:nvPicPr>
+                    <pic:cNvPr id="864176326" name="Picture 5" descr="A screenshot of a computer&#10;&#10;Description automatically generated"/>
+                    <pic:cNvPicPr/>
+                  </pic:nvPicPr>
+                  <pic:blipFill>
+                    <a:blip r:embed="rId10" cstate="print">
+                      <a:extLst>
+                        <a:ext uri="{28A0092B-C50C-407E-A947-70E740481C1C}">
+                          <a14:useLocalDpi xmlns:a14="http://schemas.microsoft.com/office/drawing/2010/main" val="0"/>
+                        </a:ext>
+                      </a:extLst>
+                    </a:blip>
+                    <a:stretch>
+                      <a:fillRect/>
+                    </a:stretch>
+                  </pic:blipFill>
+                  <pic:spPr>
+                    <a:xfrm>
+                      <a:off x="0" y="0"/>
+                      <a:ext cx="3359992" cy="2239871"/>
+                    </a:xfrm>
+                    <a:prstGeom prst="rect">
+                      <a:avLst/>
+                    </a:prstGeom>
+                  </pic:spPr>
+                </pic:pic>
+              </a:graphicData>
+            </a:graphic>
+          </wp:inline>
+        </w:drawing>
+      </w:r>
+    </w:p>
+    <w:p>
+      <w:pPr>
+        <w:rPr>
+          <w:lang w:val="en-US"/>
+        </w:rPr>
+      </w:pPr>
+      <w:r>
+        <w:rPr>
+          <w:b/>
+          <w:bCs/>
+          <w:sz w:val="24"/>
+          <w:szCs w:val="24"/>
+          <w:lang w:val="en-US"/>
+        </w:rPr>
+        <w:t>Hill climber data:</w:t>
+      </w:r>
+      <w:r>
+        <w:rPr>
+          <w:lang w:val="en-US"/>
+        </w:rPr>
+        <w:br/>
+      </w:r>
+      <w:r>
+        <w:rPr>
+          <w:lang w:val="en-US"/>
+        </w:rPr>
+        <w:t>Best value after 10 runs</w:t>
+      </w:r>
+      <w:r>
+        <w:rPr>
+          <w:lang w:val="en-US"/>
+        </w:rPr>
+        <w:t>: 10188.146</w:t>
+      </w:r>
+      <w:r>
+        <w:rPr>
+          <w:lang w:val="en-US"/>
+        </w:rPr>
+        <w:br/>
+      </w:r>
+      <w:r>
+        <w:rPr>
+          <w:lang w:val="en-US"/>
+        </w:rPr>
+        <w:t>Change in best value</w:t>
+      </w:r>
+      <w:r>
+        <w:rPr>
+          <w:lang w:val="en-US"/>
+        </w:rPr>
+        <w:t xml:space="preserve">: </w:t>
+      </w:r>
+      <w:r>
+        <w:rPr>
+          <w:lang w:val="en-US"/>
+        </w:rPr>
+        <w:t>[25028, 21527, 17428, 13876, 11441, 9202, 6836, 5328, 5323, 5323</w:t>
+      </w:r>
+      <w:r>
+        <w:rPr>
+          <w:lang w:val="en-US"/>
+        </w:rPr>
+        <w:t>]</w:t>
+      </w:r>
+      <w:r>
+        <w:rPr>
+          <w:noProof/>
+          <w:lang w:val="en-US"/>
+        </w:rPr>
+        <w:drawing>
+          <wp:inline distT="0" distB="0" distL="0" distR="0" wp14:anchorId="5F0DC971" wp14:editId="22ADE376">
+            <wp:extent cx="3369733" cy="2386365"/>
+            <wp:effectExtent l="0" t="0" r="2540" b="0"/>
+            <wp:docPr id="777109505" name="Picture 1" descr="A red square with a black background&#10;&#10;Description automatically generated"/>
+            <wp:cNvGraphicFramePr>
+              <a:graphicFrameLocks xmlns:a="http://schemas.openxmlformats.org/drawingml/2006/main" noChangeAspect="1"/>
+            </wp:cNvGraphicFramePr>
+            <a:graphic xmlns:a="http://schemas.openxmlformats.org/drawingml/2006/main">
+              <a:graphicData uri="http://schemas.openxmlformats.org/drawingml/2006/picture">
+                <pic:pic xmlns:pic="http://schemas.openxmlformats.org/drawingml/2006/picture">
+                  <pic:nvPicPr>
+                    <pic:cNvPr id="777109505" name="Picture 1" descr="A red square with a black background&#10;&#10;Description automatically generated"/>
+                    <pic:cNvPicPr/>
+                  </pic:nvPicPr>
+                  <pic:blipFill>
+                    <a:blip r:embed="rId11">
+                      <a:extLst>
+                        <a:ext uri="{28A0092B-C50C-407E-A947-70E740481C1C}">
+                          <a14:useLocalDpi xmlns:a14="http://schemas.microsoft.com/office/drawing/2010/main" val="0"/>
+                        </a:ext>
+                      </a:extLst>
+                    </a:blip>
+                    <a:stretch>
+                      <a:fillRect/>
+                    </a:stretch>
+                  </pic:blipFill>
+                  <pic:spPr>
+                    <a:xfrm>
+                      <a:off x="0" y="0"/>
+                      <a:ext cx="3380458" cy="2393960"/>
+                    </a:xfrm>
+                    <a:prstGeom prst="rect">
+                      <a:avLst/>
+                    </a:prstGeom>
+                  </pic:spPr>
+                </pic:pic>
+              </a:graphicData>
+            </a:graphic>
+          </wp:inline>
+        </w:drawing>
+      </w:r>
+    </w:p>
+    <w:p>
+      <w:pPr>
+        <w:rPr>
+          <w:lang w:val="en-US"/>
+        </w:rPr>
+      </w:pPr>
+      <w:r>
+        <w:rPr>
+          <w:lang w:val="en-US"/>
+        </w:rPr>
+        <w:t>Best value after 10</w:t>
+      </w:r>
+      <w:r>
+        <w:rPr>
+          <w:lang w:val="en-US"/>
+        </w:rPr>
+        <w:t>0</w:t>
+      </w:r>
+      <w:r>
+        <w:rPr>
+          <w:lang w:val="en-US"/>
+        </w:rPr>
+        <w:t xml:space="preserve"> runs: </w:t>
+      </w:r>
+      <w:r>
+        <w:rPr>
+          <w:lang w:val="en-US"/>
+        </w:rPr>
+        <w:t>18493.9</w:t>
+      </w:r>
+      <w:r>
+        <w:rPr>
+          <w:lang w:val="en-US"/>
+        </w:rPr>
+        <w:br/>
+        <w:t xml:space="preserve">Change in best value: </w:t>
+      </w:r>
+      <w:r>
+        <w:rPr>
+          <w:lang w:val="en-US"/>
+        </w:rPr>
+        <w:t>[25028, 21527, 17428, 13876, 11441, 9202, 6836, 5328, 5323, 5323</w:t>
+      </w:r>
+      <w:r>
+        <w:rPr>
+          <w:lang w:val="en-US"/>
+        </w:rPr>
+        <w:t>]</w:t>
+      </w:r>
+    </w:p>
+    <w:p>
+      <w:pPr>
+        <w:rPr>
+          <w:lang w:val="en-US"/>
+        </w:rPr>
+      </w:pPr>
+      <w:r>
+        <w:rPr>
+          <w:noProof/>
+          <w:lang w:val="en-US"/>
+        </w:rPr>
+        <w:drawing>
+          <wp:inline distT="0" distB="0" distL="0" distR="0" wp14:anchorId="7D719FEE" wp14:editId="3D6001FA">
+            <wp:extent cx="2888951" cy="2319867"/>
+            <wp:effectExtent l="0" t="0" r="6985" b="4445"/>
+            <wp:docPr id="1225422061" name="Picture 6" descr="A screenshot of a computer&#10;&#10;Description automatically generated"/>
+            <wp:cNvGraphicFramePr>
+              <a:graphicFrameLocks xmlns:a="http://schemas.openxmlformats.org/drawingml/2006/main" noChangeAspect="1"/>
+            </wp:cNvGraphicFramePr>
+            <a:graphic xmlns:a="http://schemas.openxmlformats.org/drawingml/2006/main">
+              <a:graphicData uri="http://schemas.openxmlformats.org/drawingml/2006/picture">
+                <pic:pic xmlns:pic="http://schemas.openxmlformats.org/drawingml/2006/picture">
+                  <pic:nvPicPr>
+                    <pic:cNvPr id="1225422061" name="Picture 6" descr="A screenshot of a computer&#10;&#10;Description automatically generated"/>
+                    <pic:cNvPicPr/>
+                  </pic:nvPicPr>
+                  <pic:blipFill>
+                    <a:blip r:embed="rId12" cstate="print">
+                      <a:extLst>
+                        <a:ext uri="{28A0092B-C50C-407E-A947-70E740481C1C}">
+                          <a14:useLocalDpi xmlns:a14="http://schemas.microsoft.com/office/drawing/2010/main" val="0"/>
+                        </a:ext>
+                      </a:extLst>
+                    </a:blip>
+                    <a:stretch>
+                      <a:fillRect/>
+                    </a:stretch>
+                  </pic:blipFill>
+                  <pic:spPr>
+                    <a:xfrm>
+                      <a:off x="0" y="0"/>
+                      <a:ext cx="2894821" cy="2324580"/>
+                    </a:xfrm>
+                    <a:prstGeom prst="rect">
+                      <a:avLst/>
+                    </a:prstGeom>
+                  </pic:spPr>
+                </pic:pic>
+              </a:graphicData>
+            </a:graphic>
+          </wp:inline>
+        </w:drawing>
+      </w:r>
+    </w:p>
+    <w:p>
+      <w:pPr>
+        <w:rPr>
+          <w:b/>
+          <w:bCs/>
+          <w:sz w:val="24"/>
+          <w:szCs w:val="24"/>
+          <w:lang w:val="en-US"/>
+        </w:rPr>
+      </w:pPr>
+      <w:r>
+        <w:rPr>
+          <w:b/>
+          <w:bCs/>
+          <w:sz w:val="24"/>
+          <w:szCs w:val="24"/>
+          <w:lang w:val="en-US"/>
+        </w:rPr>
+        <w:lastRenderedPageBreak/>
         <w:t>Genetic data:</w:t>
       </w:r>
     </w:p>
@@ -1519,48 +2483,198 @@
         <w:rPr>
           <w:lang w:val="en-US"/>
         </w:rPr>
-        <w:t>After ten runs: 13464</w:t>
-      </w:r>
-    </w:p>
-    <w:p>
-      <w:pPr>
-        <w:rPr>
-          <w:lang w:val="en-US"/>
-        </w:rPr>
-      </w:pPr>
-      <w:r>
-        <w:rPr>
-          <w:lang w:val="en-US"/>
-        </w:rPr>
-        <w:t xml:space="preserve">Array: </w:t>
-      </w:r>
-      <w:r>
-        <w:rPr>
-          <w:lang w:val="en-US"/>
-        </w:rPr>
-        <w:t>[25203, 25203, 25203, 19549, 19549, 19549, 19549, 15024, 15024, 13464]</w:t>
-      </w:r>
-    </w:p>
-    <w:p>
-      <w:pPr>
-        <w:rPr>
-          <w:lang w:val="en-US"/>
-        </w:rPr>
-      </w:pPr>
-    </w:p>
-    <w:p>
-      <w:pPr>
-        <w:rPr>
-          <w:lang w:val="en-US"/>
-        </w:rPr>
-      </w:pPr>
-    </w:p>
-    <w:p>
-      <w:pPr>
-        <w:rPr>
-          <w:lang w:val="en-US"/>
-        </w:rPr>
-      </w:pPr>
+        <w:t>Best value a</w:t>
+      </w:r>
+      <w:r>
+        <w:rPr>
+          <w:lang w:val="en-US"/>
+        </w:rPr>
+        <w:t>fter ten runs: 13464</w:t>
+      </w:r>
+    </w:p>
+    <w:p>
+      <w:pPr>
+        <w:rPr>
+          <w:lang w:val="en-US"/>
+        </w:rPr>
+      </w:pPr>
+      <w:r>
+        <w:rPr>
+          <w:lang w:val="en-US"/>
+        </w:rPr>
+        <w:t>Change in best value</w:t>
+      </w:r>
+      <w:r>
+        <w:rPr>
+          <w:lang w:val="en-US"/>
+        </w:rPr>
+        <w:t xml:space="preserve">: </w:t>
+      </w:r>
+      <w:r>
+        <w:rPr>
+          <w:lang w:val="en-US"/>
+        </w:rPr>
+        <w:t>[26969, 24760, 22660, 20979, 18708, 18494, 18494, 18494, 18494, 18494, 18494, 18493, 18493, 18493, 18493, 18493, 18493, 18493, 18493, 18493, 18493, 18493, 18493, 18493, 18493, 18493, 18493, 18493, 18493, 18493, 18493, 18493, 18493, 18493, 18493, 18493, 18493, 18493, 18493, 18493, 18493, 18493, 18493, 18493, 18493, 18493, 18493, 18493, 18493, 18493, 18493, 18493, 18493, 18493, 18493, 18493, 18493, 18493, 18493, 18493, 18493, 18493, 18493, 18493, 18493, 18493, 18493, 18493, 18493, 18493, 18493, 18493, 18493, 18493, 18493, 18493, 18493, 18493, 18493, 18493, 18493, 18493, 18493, 18493, 18493, 18493, 18493, 18493, 18493, 18493, 18493, 18493, 18493, 18493, 18493, 18493, 18493, 18493, 18493, 18493]</w:t>
+      </w:r>
+    </w:p>
+    <w:p>
+      <w:pPr>
+        <w:rPr>
+          <w:lang w:val="en-US"/>
+        </w:rPr>
+      </w:pPr>
+      <w:r>
+        <w:rPr>
+          <w:noProof/>
+          <w:lang w:val="en-US"/>
+        </w:rPr>
+        <w:drawing>
+          <wp:inline distT="0" distB="0" distL="0" distR="0" wp14:anchorId="6DBE6656" wp14:editId="63B928DC">
+            <wp:extent cx="3746435" cy="3020060"/>
+            <wp:effectExtent l="0" t="0" r="6985" b="8890"/>
+            <wp:docPr id="975554408" name="Picture 2" descr="A screenshot of a computer&#10;&#10;Description automatically generated"/>
+            <wp:cNvGraphicFramePr>
+              <a:graphicFrameLocks xmlns:a="http://schemas.openxmlformats.org/drawingml/2006/main" noChangeAspect="1"/>
+            </wp:cNvGraphicFramePr>
+            <a:graphic xmlns:a="http://schemas.openxmlformats.org/drawingml/2006/main">
+              <a:graphicData uri="http://schemas.openxmlformats.org/drawingml/2006/picture">
+                <pic:pic xmlns:pic="http://schemas.openxmlformats.org/drawingml/2006/picture">
+                  <pic:nvPicPr>
+                    <pic:cNvPr id="975554408" name="Picture 2" descr="A screenshot of a computer&#10;&#10;Description automatically generated"/>
+                    <pic:cNvPicPr/>
+                  </pic:nvPicPr>
+                  <pic:blipFill>
+                    <a:blip r:embed="rId13">
+                      <a:extLst>
+                        <a:ext uri="{28A0092B-C50C-407E-A947-70E740481C1C}">
+                          <a14:useLocalDpi xmlns:a14="http://schemas.microsoft.com/office/drawing/2010/main" val="0"/>
+                        </a:ext>
+                      </a:extLst>
+                    </a:blip>
+                    <a:stretch>
+                      <a:fillRect/>
+                    </a:stretch>
+                  </pic:blipFill>
+                  <pic:spPr>
+                    <a:xfrm>
+                      <a:off x="0" y="0"/>
+                      <a:ext cx="3752513" cy="3024960"/>
+                    </a:xfrm>
+                    <a:prstGeom prst="rect">
+                      <a:avLst/>
+                    </a:prstGeom>
+                  </pic:spPr>
+                </pic:pic>
+              </a:graphicData>
+            </a:graphic>
+          </wp:inline>
+        </w:drawing>
+      </w:r>
+    </w:p>
+    <w:p>
+      <w:pPr>
+        <w:rPr>
+          <w:lang w:val="en-US"/>
+        </w:rPr>
+      </w:pPr>
+      <w:r>
+        <w:rPr>
+          <w:lang w:val="en-US"/>
+        </w:rPr>
+        <w:t xml:space="preserve">Best value after </w:t>
+      </w:r>
+      <w:r>
+        <w:rPr>
+          <w:lang w:val="en-US"/>
+        </w:rPr>
+        <w:t>100 runs:</w:t>
+      </w:r>
+      <w:r>
+        <w:rPr>
+          <w:lang w:val="en-US"/>
+        </w:rPr>
+        <w:t xml:space="preserve"> </w:t>
+      </w:r>
+      <w:r>
+        <w:rPr>
+          <w:lang w:val="en-US"/>
+        </w:rPr>
+        <w:t>6106</w:t>
+      </w:r>
+    </w:p>
+    <w:p>
+      <w:pPr>
+        <w:rPr>
+          <w:lang w:val="en-US"/>
+        </w:rPr>
+      </w:pPr>
+      <w:r>
+        <w:rPr>
+          <w:lang w:val="en-US"/>
+        </w:rPr>
+        <w:t xml:space="preserve">Change in best value: </w:t>
+      </w:r>
+      <w:r>
+        <w:rPr>
+          <w:lang w:val="en-US"/>
+        </w:rPr>
+        <w:t>[12282, 12282, 12282, 10015, 10015, 10015, 10015, 10015, 9061, 9061, 8200, 8200, 8200, 8200, 7961, 7961, 7954, 7832, 7832, 7832, 7832, 7823, 7823, 7823, 7823, 7823, 7823, 7823, 7823, 7823, 7823, 7816, 7816, 7273, 7273, 7273, 7273, 7273, 7272, 7272, 7272, 7272, 7272, 7272, 7272, 7272, 7272, 7272, 7272, 7272, 7266, 7266, 7266, 7266, 7118, 7118, 7118, 7117, 7117, 7117, 7112, 7112, 7112, 7112, 7112, 7112, 7111, 7111, 7111, 6106, 6106, 6106, 6106, 6106, 6106, 6106, 6106, 6106, 6106, 6106, 6106, 6106, 6106, 6106, 6106, 6106, 6106, 6106, 6106, 6106, 6106, 6106, 6106, 6106, 6106, 6106, 6106, 6106, 6106, 6106]</w:t>
+      </w:r>
+    </w:p>
+    <w:p>
+      <w:pPr>
+        <w:rPr>
+          <w:lang w:val="en-US"/>
+        </w:rPr>
+      </w:pPr>
+      <w:r>
+        <w:rPr>
+          <w:noProof/>
+          <w:lang w:val="en-US"/>
+        </w:rPr>
+        <w:lastRenderedPageBreak/>
+        <w:drawing>
+          <wp:inline distT="0" distB="0" distL="0" distR="0" wp14:anchorId="3ACAD1F3" wp14:editId="07072A95">
+            <wp:extent cx="3946045" cy="3012652"/>
+            <wp:effectExtent l="0" t="0" r="0" b="0"/>
+            <wp:docPr id="1627831785" name="Picture 3" descr="A screenshot of a computer&#10;&#10;Description automatically generated"/>
+            <wp:cNvGraphicFramePr>
+              <a:graphicFrameLocks xmlns:a="http://schemas.openxmlformats.org/drawingml/2006/main" noChangeAspect="1"/>
+            </wp:cNvGraphicFramePr>
+            <a:graphic xmlns:a="http://schemas.openxmlformats.org/drawingml/2006/main">
+              <a:graphicData uri="http://schemas.openxmlformats.org/drawingml/2006/picture">
+                <pic:pic xmlns:pic="http://schemas.openxmlformats.org/drawingml/2006/picture">
+                  <pic:nvPicPr>
+                    <pic:cNvPr id="1627831785" name="Picture 3" descr="A screenshot of a computer&#10;&#10;Description automatically generated"/>
+                    <pic:cNvPicPr/>
+                  </pic:nvPicPr>
+                  <pic:blipFill>
+                    <a:blip r:embed="rId14">
+                      <a:extLst>
+                        <a:ext uri="{28A0092B-C50C-407E-A947-70E740481C1C}">
+                          <a14:useLocalDpi xmlns:a14="http://schemas.microsoft.com/office/drawing/2010/main" val="0"/>
+                        </a:ext>
+                      </a:extLst>
+                    </a:blip>
+                    <a:stretch>
+                      <a:fillRect/>
+                    </a:stretch>
+                  </pic:blipFill>
+                  <pic:spPr>
+                    <a:xfrm>
+                      <a:off x="0" y="0"/>
+                      <a:ext cx="3954007" cy="3018730"/>
+                    </a:xfrm>
+                    <a:prstGeom prst="rect">
+                      <a:avLst/>
+                    </a:prstGeom>
+                  </pic:spPr>
+                </pic:pic>
+              </a:graphicData>
+            </a:graphic>
+          </wp:inline>
+        </w:drawing>
+      </w:r>
     </w:p>
     <w:p>
       <w:pPr>

</xml_diff>